<commit_message>
aprendendo a criar e exporta os modulos que criei
</commit_message>
<xml_diff>
--- a/Anotações/Aprendizado NodeJs.docx
+++ b/Anotações/Aprendizado NodeJs.docx
@@ -400,83 +400,398 @@
           <w:rFonts w:hint="default"/>
         </w:rPr>
       </w:pPr>
+      <w:r>
+        <w:rPr>
+          <w:rFonts w:hint="default"/>
+          <w:b/>
+          <w:bCs/>
+        </w:rPr>
+        <w:t>Other Flags and Properties:</w:t>
+      </w:r>
+    </w:p>
+    <w:p>
+      <w:pPr>
+        <w:rPr>
+          <w:rFonts w:hint="default"/>
+        </w:rPr>
+      </w:pPr>
+    </w:p>
+    <w:p>
+      <w:pPr>
+        <w:rPr>
+          <w:rFonts w:hint="default"/>
+        </w:rPr>
+      </w:pPr>
+      <w:r>
+        <w:rPr>
+          <w:rFonts w:hint="default"/>
+        </w:rPr>
+        <w:t>complete: Indica se a solicitação foi completamente lida.</w:t>
+      </w:r>
+    </w:p>
+    <w:p>
+      <w:pPr>
+        <w:rPr>
+          <w:rFonts w:hint="default"/>
+        </w:rPr>
+      </w:pPr>
+      <w:r>
+        <w:rPr>
+          <w:rFonts w:hint="default"/>
+        </w:rPr>
+        <w:t>aborted: Indica se a conexão foi abortada.</w:t>
+      </w:r>
+    </w:p>
+    <w:p>
+      <w:pPr>
+        <w:rPr>
+          <w:rFonts w:hint="default"/>
+        </w:rPr>
+      </w:pPr>
+      <w:r>
+        <w:rPr>
+          <w:rFonts w:hint="default"/>
+        </w:rPr>
+        <w:t>upgrade: Indica se a conexão foi atualizada.</w:t>
+      </w:r>
+    </w:p>
+    <w:p>
+      <w:pPr>
+        <w:rPr>
+          <w:rFonts w:hint="default"/>
+        </w:rPr>
+      </w:pPr>
+      <w:r>
+        <w:rPr>
+          <w:rFonts w:hint="default"/>
+        </w:rPr>
+        <w:t>_consuming: Indica se a solicitação está sendo consumida.</w:t>
+      </w:r>
+    </w:p>
+    <w:p>
+      <w:pPr>
+        <w:rPr>
+          <w:rFonts w:hint="default"/>
+        </w:rPr>
+      </w:pPr>
+      <w:r>
+        <w:rPr>
+          <w:rFonts w:hint="default"/>
+        </w:rPr>
+        <w:t>_dumped: Indica se os dados foram descartados.</w:t>
+      </w:r>
+    </w:p>
+    <w:p>
+      <w:pPr>
+        <w:rPr>
+          <w:rFonts w:hint="default"/>
+        </w:rPr>
+      </w:pPr>
+    </w:p>
+    <w:p>
+      <w:pPr>
+        <w:rPr>
+          <w:rFonts w:hint="default"/>
+        </w:rPr>
+      </w:pPr>
+    </w:p>
+    <w:p>
+      <w:pPr>
+        <w:rPr>
+          <w:rFonts w:hint="default"/>
+        </w:rPr>
+      </w:pPr>
+    </w:p>
+    <w:p>
+      <w:pPr>
+        <w:rPr>
+          <w:rFonts w:hint="default"/>
+        </w:rPr>
+      </w:pPr>
+    </w:p>
+    <w:p>
+      <w:pPr>
+        <w:rPr>
+          <w:rFonts w:hint="default"/>
+        </w:rPr>
+      </w:pPr>
+    </w:p>
+    <w:p>
+      <w:pPr>
+        <w:rPr>
+          <w:rFonts w:hint="default"/>
+        </w:rPr>
+      </w:pPr>
+    </w:p>
+    <w:p>
+      <w:pPr>
+        <w:rPr>
+          <w:rFonts w:hint="default"/>
+        </w:rPr>
+      </w:pPr>
+    </w:p>
+    <w:p>
+      <w:pPr>
+        <w:rPr>
+          <w:rFonts w:hint="default"/>
+        </w:rPr>
+      </w:pPr>
+    </w:p>
+    <w:p>
+      <w:pPr>
+        <w:rPr>
+          <w:rFonts w:hint="default"/>
+        </w:rPr>
+      </w:pPr>
+    </w:p>
+    <w:p>
+      <w:pPr>
+        <w:rPr>
+          <w:rFonts w:hint="default"/>
+        </w:rPr>
+      </w:pPr>
+    </w:p>
+    <w:p>
+      <w:pPr>
+        <w:rPr>
+          <w:rFonts w:hint="default"/>
+        </w:rPr>
+      </w:pPr>
+    </w:p>
+    <w:p>
+      <w:pPr>
+        <w:rPr>
+          <w:rFonts w:hint="default"/>
+        </w:rPr>
+      </w:pPr>
+    </w:p>
+    <w:p>
+      <w:pPr>
+        <w:rPr>
+          <w:rFonts w:hint="default"/>
+        </w:rPr>
+      </w:pPr>
+    </w:p>
+    <w:p>
+      <w:pPr>
+        <w:rPr>
+          <w:rFonts w:hint="default"/>
+        </w:rPr>
+      </w:pPr>
+    </w:p>
+    <w:p>
+      <w:pPr>
+        <w:rPr>
+          <w:rFonts w:hint="default"/>
+        </w:rPr>
+      </w:pPr>
+    </w:p>
+    <w:p>
+      <w:pPr>
+        <w:rPr>
+          <w:rFonts w:hint="default"/>
+          <w:lang w:val="pt-BR"/>
+        </w:rPr>
+      </w:pPr>
+      <w:r>
+        <w:rPr>
+          <w:rFonts w:hint="default"/>
+          <w:lang w:val="pt-BR"/>
+        </w:rPr>
+        <w:t>Módulo no nodeJs</w:t>
+      </w:r>
+    </w:p>
+    <w:p>
+      <w:pPr>
+        <w:rPr>
+          <w:rFonts w:hint="default"/>
+          <w:lang w:val="pt-BR"/>
+        </w:rPr>
+      </w:pPr>
+    </w:p>
+    <w:p>
+      <w:pPr>
+        <w:rPr>
+          <w:rFonts w:hint="default"/>
+          <w:lang w:val="pt-BR"/>
+        </w:rPr>
+      </w:pPr>
+    </w:p>
+    <w:p>
+      <w:pPr>
+        <w:rPr>
+          <w:rFonts w:hint="default"/>
+          <w:lang w:val="pt-BR"/>
+        </w:rPr>
+      </w:pPr>
+      <w:r>
+        <w:rPr>
+          <w:rFonts w:hint="default"/>
+          <w:lang w:val="pt-BR"/>
+        </w:rPr>
+        <w:t>V</w:t>
+      </w:r>
       <w:bookmarkStart w:id="0" w:name="_GoBack"/>
       <w:bookmarkEnd w:id="0"/>
       <w:r>
         <w:rPr>
           <w:rFonts w:hint="default"/>
-          <w:b/>
-          <w:bCs/>
-        </w:rPr>
-        <w:t>Other Flags and Properties:</w:t>
-      </w:r>
-    </w:p>
-    <w:p>
-      <w:pPr>
-        <w:rPr>
-          <w:rFonts w:hint="default"/>
-        </w:rPr>
-      </w:pPr>
-    </w:p>
-    <w:p>
-      <w:pPr>
-        <w:rPr>
-          <w:rFonts w:hint="default"/>
-        </w:rPr>
-      </w:pPr>
-      <w:r>
-        <w:rPr>
-          <w:rFonts w:hint="default"/>
-        </w:rPr>
-        <w:t>complete: Indica se a solicitação foi completamente lida.</w:t>
-      </w:r>
-    </w:p>
-    <w:p>
-      <w:pPr>
-        <w:rPr>
-          <w:rFonts w:hint="default"/>
-        </w:rPr>
-      </w:pPr>
-      <w:r>
-        <w:rPr>
-          <w:rFonts w:hint="default"/>
-        </w:rPr>
-        <w:t>aborted: Indica se a conexão foi abortada.</w:t>
-      </w:r>
-    </w:p>
-    <w:p>
-      <w:pPr>
-        <w:rPr>
-          <w:rFonts w:hint="default"/>
-        </w:rPr>
-      </w:pPr>
-      <w:r>
-        <w:rPr>
-          <w:rFonts w:hint="default"/>
-        </w:rPr>
-        <w:t>upgrade: Indica se a conexão foi atualizada.</w:t>
-      </w:r>
-    </w:p>
-    <w:p>
-      <w:pPr>
-        <w:rPr>
-          <w:rFonts w:hint="default"/>
-        </w:rPr>
-      </w:pPr>
-      <w:r>
-        <w:rPr>
-          <w:rFonts w:hint="default"/>
-        </w:rPr>
-        <w:t>_consuming: Indica se a solicitação está sendo consumida.</w:t>
-      </w:r>
-    </w:p>
-    <w:p>
-      <w:r>
-        <w:rPr>
-          <w:rFonts w:hint="default"/>
-        </w:rPr>
-        <w:t>_dumped: Indica se os dados foram descartados.</w:t>
-      </w:r>
+          <w:lang w:val="pt-BR"/>
+        </w:rPr>
+        <w:t>ou tentar explicar os módulos do Node.js de uma forma simples, como se estivesse falando com uma criança!</w:t>
+      </w:r>
+    </w:p>
+    <w:p>
+      <w:pPr>
+        <w:rPr>
+          <w:rFonts w:hint="default"/>
+          <w:lang w:val="pt-BR"/>
+        </w:rPr>
+      </w:pPr>
+    </w:p>
+    <w:p>
+      <w:pPr>
+        <w:rPr>
+          <w:rFonts w:hint="default"/>
+          <w:lang w:val="pt-BR"/>
+        </w:rPr>
+      </w:pPr>
+      <w:r>
+        <w:rPr>
+          <w:rFonts w:hint="default"/>
+          <w:lang w:val="pt-BR"/>
+        </w:rPr>
+        <w:t>**Imagina que você está brincando com peças de Lego. Cada peça tem uma função diferente, como rodas para fazer um carro, janelas para fazer uma casa, e assim por diante.**</w:t>
+      </w:r>
+    </w:p>
+    <w:p>
+      <w:pPr>
+        <w:rPr>
+          <w:rFonts w:hint="default"/>
+          <w:lang w:val="pt-BR"/>
+        </w:rPr>
+      </w:pPr>
+    </w:p>
+    <w:p>
+      <w:pPr>
+        <w:rPr>
+          <w:rFonts w:hint="default"/>
+          <w:lang w:val="pt-BR"/>
+        </w:rPr>
+      </w:pPr>
+      <w:r>
+        <w:rPr>
+          <w:rFonts w:hint="default"/>
+          <w:lang w:val="pt-BR"/>
+        </w:rPr>
+        <w:t>**Agora, pense em um jogo de construção muito grande, onde você pode construir toda uma cidade com essas peças de Lego. No entanto, você não precisa construir tudo sozinho. Algumas pessoas já criaram conjuntos especiais de peças que fazem coisas legais, como carros, casas e árvores.**</w:t>
+      </w:r>
+    </w:p>
+    <w:p>
+      <w:pPr>
+        <w:rPr>
+          <w:rFonts w:hint="default"/>
+          <w:lang w:val="pt-BR"/>
+        </w:rPr>
+      </w:pPr>
+    </w:p>
+    <w:p>
+      <w:pPr>
+        <w:rPr>
+          <w:rFonts w:hint="default"/>
+          <w:lang w:val="pt-BR"/>
+        </w:rPr>
+      </w:pPr>
+      <w:r>
+        <w:rPr>
+          <w:rFonts w:hint="default"/>
+          <w:lang w:val="pt-BR"/>
+        </w:rPr>
+        <w:t>**Esses conjuntos são como os módulos no Node.js. São pedaços de código que outras pessoas escreveram para fazer coisas específicas. Quando você quer fazer algo em seu programa, pode usar esses conjuntos de peças prontas, ou seja, módulos, em vez de escrever tudo do zero. Isso economiza muito tempo e esforço!**</w:t>
+      </w:r>
+    </w:p>
+    <w:p>
+      <w:pPr>
+        <w:rPr>
+          <w:rFonts w:hint="default"/>
+          <w:lang w:val="pt-BR"/>
+        </w:rPr>
+      </w:pPr>
+    </w:p>
+    <w:p>
+      <w:pPr>
+        <w:rPr>
+          <w:rFonts w:hint="default"/>
+          <w:lang w:val="pt-BR"/>
+        </w:rPr>
+      </w:pPr>
+      <w:r>
+        <w:rPr>
+          <w:rFonts w:hint="default"/>
+          <w:lang w:val="pt-BR"/>
+        </w:rPr>
+        <w:t>**Por exemplo, se você quiser desenhar uma árvore no seu programa, em vez de criar todas as peças da árvore, você pode usar um módulo de "árvore" que alguém já fez. Esse módulo de árvore já sabe como desenhar uma árvore bonita, então você só precisa dizer a ele onde você quer colocar a árvore.**</w:t>
+      </w:r>
+    </w:p>
+    <w:p>
+      <w:pPr>
+        <w:rPr>
+          <w:rFonts w:hint="default"/>
+          <w:lang w:val="pt-BR"/>
+        </w:rPr>
+      </w:pPr>
+    </w:p>
+    <w:p>
+      <w:pPr>
+        <w:rPr>
+          <w:rFonts w:hint="default"/>
+          <w:lang w:val="pt-BR"/>
+        </w:rPr>
+      </w:pPr>
+      <w:r>
+        <w:rPr>
+          <w:rFonts w:hint="default"/>
+          <w:lang w:val="pt-BR"/>
+        </w:rPr>
+        <w:t>**Os módulos do Node.js funcionam assim. Eles são como conjuntos especiais de peças de código que as pessoas criaram para realizar tarefas específicas. Você pode usá-los para fazer suas próprias coisas legais no seu programa sem ter que começar do zero!**</w:t>
+      </w:r>
+    </w:p>
+    <w:p>
+      <w:pPr>
+        <w:rPr>
+          <w:rFonts w:hint="default"/>
+          <w:lang w:val="pt-BR"/>
+        </w:rPr>
+      </w:pPr>
+    </w:p>
+    <w:p>
+      <w:pPr>
+        <w:rPr>
+          <w:rFonts w:hint="default"/>
+          <w:lang w:val="pt-BR"/>
+        </w:rPr>
+      </w:pPr>
+      <w:r>
+        <w:rPr>
+          <w:rFonts w:hint="default"/>
+          <w:lang w:val="pt-BR"/>
+        </w:rPr>
+        <w:t>**Então, quando você ouvir falar sobre módulos no Node.js, pense neles como conjuntos de peças de Lego especiais que ajudam a construir coisas incríveis em seus programas de computador sem ter que fazer tudo sozinho!**</w:t>
+      </w:r>
+    </w:p>
+    <w:p>
+      <w:pPr>
+        <w:rPr>
+          <w:rFonts w:hint="default"/>
+        </w:rPr>
+      </w:pPr>
+    </w:p>
+    <w:p>
+      <w:pPr>
+        <w:rPr>
+          <w:rFonts w:hint="default"/>
+        </w:rPr>
+      </w:pPr>
     </w:p>
     <w:sectPr>
       <w:pgSz w:w="11906" w:h="16838"/>

</xml_diff>